<commit_message>
Prova Vicente - 004
</commit_message>
<xml_diff>
--- a/Prova_01_Circuitos_Eletricos.docx
+++ b/Prova_01_Circuitos_Eletricos.docx
@@ -172,15 +172,7 @@
         <w:ind w:left="284"/>
       </w:pPr>
       <w:r>
-        <w:t xml:space="preserve">a) Simplifique o circuito para determinar a corrente elétrica no resistor de </w:t>
-      </w:r>
-      <w:proofErr w:type="gramStart"/>
-      <w:r>
-        <w:t>3</w:t>
-      </w:r>
-      <w:proofErr w:type="gramEnd"/>
-      <w:r>
-        <w:t xml:space="preserve">Ω e no resistor de 11Ω; </w:t>
+        <w:t xml:space="preserve">a) Simplifique o circuito para determinar a corrente elétrica no resistor de 3Ω e no resistor de 11Ω; </w:t>
       </w:r>
     </w:p>
     <w:p>
@@ -266,9 +258,9 @@
         </w:rPr>
         <w:drawing>
           <wp:inline distT="0" distB="0" distL="0" distR="0">
-            <wp:extent cx="6875195" cy="2676525"/>
-            <wp:effectExtent l="0" t="0" r="1905" b="0"/>
-            <wp:docPr id="8" name="Imagem 8"/>
+            <wp:extent cx="6408420" cy="2538095"/>
+            <wp:effectExtent l="0" t="0" r="0" b="0"/>
+            <wp:docPr id="13" name="Imagem 13"/>
             <wp:cNvGraphicFramePr>
               <a:graphicFrameLocks xmlns:a="http://schemas.openxmlformats.org/drawingml/2006/main" noChangeAspect="1"/>
             </wp:cNvGraphicFramePr>
@@ -297,7 +289,7 @@
                   <pic:spPr bwMode="auto">
                     <a:xfrm>
                       <a:off x="0" y="0"/>
-                      <a:ext cx="6888761" cy="2681806"/>
+                      <a:ext cx="6408420" cy="2538095"/>
                     </a:xfrm>
                     <a:prstGeom prst="rect">
                       <a:avLst/>
@@ -313,6 +305,8 @@
           </wp:inline>
         </w:drawing>
       </w:r>
+      <w:bookmarkStart w:id="0" w:name="_GoBack"/>
+      <w:bookmarkEnd w:id="0"/>
     </w:p>
     <w:p>
       <w:pPr>
@@ -1148,8 +1142,6 @@
           </wp:inline>
         </w:drawing>
       </w:r>
-      <w:bookmarkStart w:id="0" w:name="_GoBack"/>
-      <w:bookmarkEnd w:id="0"/>
     </w:p>
     <w:sectPr>
       <w:headerReference w:type="default" r:id="rId17"/>

</xml_diff>